<commit_message>
updated the title of the code
</commit_message>
<xml_diff>
--- a/Resume/Vita Sethuraman.docx
+++ b/Resume/Vita Sethuraman.docx
@@ -3317,7 +3317,23 @@
                 <w:sz w:val="22"/>
                 <w:szCs w:val="22"/>
               </w:rPr>
-              <w:t>6091</w:t>
+              <w:t>6</w:t>
+            </w:r>
+            <w:r>
+              <w:rPr>
+                <w:rFonts w:ascii="Times New Roman" w:hAnsi="Times New Roman"/>
+                <w:sz w:val="22"/>
+                <w:szCs w:val="22"/>
+              </w:rPr>
+              <w:t>4</w:t>
+            </w:r>
+            <w:r>
+              <w:rPr>
+                <w:rFonts w:ascii="Times New Roman" w:hAnsi="Times New Roman"/>
+                <w:sz w:val="22"/>
+                <w:szCs w:val="22"/>
+              </w:rPr>
+              <w:t>91</w:t>
             </w:r>
           </w:p>
         </w:tc>
@@ -3381,7 +3397,7 @@
                 <w:sz w:val="22"/>
                 <w:szCs w:val="22"/>
               </w:rPr>
-              <w:t>0</w:t>
+              <w:t>2</w:t>
             </w:r>
           </w:p>
         </w:tc>
@@ -9227,6 +9243,7 @@
         <w:pStyle w:val="Heading3"/>
         <w:rPr>
           <w:rFonts w:ascii="Times New Roman" w:hAnsi="Times New Roman"/>
+          <w:bCs/>
           <w:sz w:val="22"/>
           <w:szCs w:val="22"/>
         </w:rPr>
@@ -9249,25 +9266,46 @@
           <w:szCs w:val="22"/>
         </w:rPr>
         <w:t xml:space="preserve"> </w:t>
+      </w:r>
+      <w:r>
+        <w:rPr>
+          <w:rFonts w:ascii="Times New Roman" w:hAnsi="Times New Roman"/>
+          <w:bCs/>
+          <w:sz w:val="22"/>
+          <w:szCs w:val="22"/>
+        </w:rPr>
+        <w:t>/ Status</w:t>
+      </w:r>
+    </w:p>
+    <w:p>
+      <w:pPr>
+        <w:spacing w:before="120"/>
+      </w:pPr>
+      <w:r>
+        <w:t>Please contact me for obtaining draft versions of works-in-progress. Suitable coauthors welcome</w:t>
+      </w:r>
+      <w:r>
+        <w:t>.</w:t>
       </w:r>
     </w:p>
     <w:p/>
     <w:tbl>
       <w:tblPr>
         <w:tblStyle w:val="TableGrid"/>
-        <w:tblW w:w="9586" w:type="dxa"/>
+        <w:tblW w:w="8905" w:type="dxa"/>
         <w:tblLook w:val="04A0" w:firstRow="1" w:lastRow="0" w:firstColumn="1" w:lastColumn="0" w:noHBand="0" w:noVBand="1"/>
       </w:tblPr>
       <w:tblGrid>
-        <w:gridCol w:w="440"/>
-        <w:gridCol w:w="4450"/>
-        <w:gridCol w:w="2035"/>
-        <w:gridCol w:w="2661"/>
+        <w:gridCol w:w="436"/>
+        <w:gridCol w:w="2868"/>
+        <w:gridCol w:w="1562"/>
+        <w:gridCol w:w="2323"/>
+        <w:gridCol w:w="1716"/>
       </w:tblGrid>
       <w:tr>
         <w:tc>
           <w:tcPr>
-            <w:tcW w:w="440" w:type="dxa"/>
+            <w:tcW w:w="436" w:type="dxa"/>
           </w:tcPr>
           <w:p>
             <w:pPr>
@@ -9290,7 +9328,7 @@
         </w:tc>
         <w:tc>
           <w:tcPr>
-            <w:tcW w:w="4450" w:type="dxa"/>
+            <w:tcW w:w="2868" w:type="dxa"/>
           </w:tcPr>
           <w:p>
             <w:pPr>
@@ -9313,7 +9351,7 @@
         </w:tc>
         <w:tc>
           <w:tcPr>
-            <w:tcW w:w="2035" w:type="dxa"/>
+            <w:tcW w:w="1562" w:type="dxa"/>
           </w:tcPr>
           <w:p>
             <w:pPr>
@@ -9330,13 +9368,29 @@
                 <w:b/>
                 <w:sz w:val="20"/>
               </w:rPr>
-              <w:t>Coauthor(s)</w:t>
+              <w:t>C</w:t>
+            </w:r>
+            <w:r>
+              <w:rPr>
+                <w:rFonts w:ascii="Times New Roman" w:hAnsi="Times New Roman"/>
+                <w:b/>
+                <w:sz w:val="20"/>
+              </w:rPr>
+              <w:t>o</w:t>
+            </w:r>
+            <w:r>
+              <w:rPr>
+                <w:rFonts w:ascii="Times New Roman" w:hAnsi="Times New Roman"/>
+                <w:b/>
+                <w:sz w:val="20"/>
+              </w:rPr>
+              <w:t>author(s)</w:t>
             </w:r>
           </w:p>
         </w:tc>
         <w:tc>
           <w:tcPr>
-            <w:tcW w:w="2661" w:type="dxa"/>
+            <w:tcW w:w="2323" w:type="dxa"/>
           </w:tcPr>
           <w:p>
             <w:pPr>
@@ -9357,11 +9411,34 @@
             </w:r>
           </w:p>
         </w:tc>
+        <w:tc>
+          <w:tcPr>
+            <w:tcW w:w="1716" w:type="dxa"/>
+          </w:tcPr>
+          <w:p>
+            <w:pPr>
+              <w:jc w:val="center"/>
+              <w:rPr>
+                <w:rFonts w:ascii="Times New Roman" w:hAnsi="Times New Roman"/>
+                <w:b/>
+                <w:sz w:val="20"/>
+              </w:rPr>
+            </w:pPr>
+            <w:r>
+              <w:rPr>
+                <w:rFonts w:ascii="Times New Roman" w:hAnsi="Times New Roman"/>
+                <w:b/>
+                <w:sz w:val="20"/>
+              </w:rPr>
+              <w:t>Looking for suitable coauthor</w:t>
+            </w:r>
+          </w:p>
+        </w:tc>
       </w:tr>
       <w:tr>
         <w:tc>
           <w:tcPr>
-            <w:tcW w:w="440" w:type="dxa"/>
+            <w:tcW w:w="436" w:type="dxa"/>
           </w:tcPr>
           <w:p>
             <w:pPr>
@@ -9381,30 +9458,7 @@
         </w:tc>
         <w:tc>
           <w:tcPr>
-            <w:tcW w:w="4450" w:type="dxa"/>
-          </w:tcPr>
-          <w:p>
-            <w:pPr>
-              <w:rPr>
-                <w:rFonts w:ascii="Times New Roman" w:hAnsi="Times New Roman"/>
-                <w:sz w:val="20"/>
-              </w:rPr>
-            </w:pPr>
-            <w:bookmarkStart w:id="6" w:name="_Hlk159606223"/>
-            <w:r>
-              <w:rPr>
-                <w:rFonts w:ascii="Times New Roman" w:hAnsi="Times New Roman"/>
-                <w:bCs/>
-                <w:sz w:val="20"/>
-              </w:rPr>
-              <w:t>Introducing Palate as a Driver of Consumer Choice and Recommending Marketing Strategies Conducive To Palate-Driven Choice</w:t>
-            </w:r>
-            <w:bookmarkEnd w:id="6"/>
-          </w:p>
-        </w:tc>
-        <w:tc>
-          <w:tcPr>
-            <w:tcW w:w="2035" w:type="dxa"/>
+            <w:tcW w:w="2868" w:type="dxa"/>
           </w:tcPr>
           <w:p>
             <w:pPr>
@@ -9416,11 +9470,17 @@
             <w:r>
               <w:rPr>
                 <w:rFonts w:ascii="Times New Roman" w:hAnsi="Times New Roman"/>
+                <w:bCs/>
                 <w:sz w:val="20"/>
               </w:rPr>
-              <w:t>None;</w:t>
+              <w:t>Palate-Driven Choice and Subtle Marketing Strategies</w:t>
             </w:r>
           </w:p>
+        </w:tc>
+        <w:tc>
+          <w:tcPr>
+            <w:tcW w:w="1562" w:type="dxa"/>
+          </w:tcPr>
           <w:p>
             <w:pPr>
               <w:rPr>
@@ -9439,7 +9499,7 @@
         </w:tc>
         <w:tc>
           <w:tcPr>
-            <w:tcW w:w="2661" w:type="dxa"/>
+            <w:tcW w:w="2323" w:type="dxa"/>
           </w:tcPr>
           <w:p>
             <w:pPr>
@@ -9453,7 +9513,28 @@
                 <w:rFonts w:ascii="Times New Roman" w:hAnsi="Times New Roman"/>
                 <w:sz w:val="20"/>
               </w:rPr>
-              <w:t>Draft manuscript completed. Awaiting comments. Targeted for HBR.</w:t>
+              <w:t xml:space="preserve">Draft manuscript completed. </w:t>
+            </w:r>
+          </w:p>
+        </w:tc>
+        <w:tc>
+          <w:tcPr>
+            <w:tcW w:w="1716" w:type="dxa"/>
+          </w:tcPr>
+          <w:p>
+            <w:pPr>
+              <w:jc w:val="center"/>
+              <w:rPr>
+                <w:rFonts w:ascii="Times New Roman" w:hAnsi="Times New Roman"/>
+                <w:sz w:val="20"/>
+              </w:rPr>
+            </w:pPr>
+            <w:r>
+              <w:rPr>
+                <w:rFonts w:ascii="Times New Roman" w:hAnsi="Times New Roman"/>
+                <w:sz w:val="20"/>
+              </w:rPr>
+              <w:t>No</w:t>
             </w:r>
           </w:p>
         </w:tc>
@@ -9461,7 +9542,7 @@
       <w:tr>
         <w:tc>
           <w:tcPr>
-            <w:tcW w:w="440" w:type="dxa"/>
+            <w:tcW w:w="436" w:type="dxa"/>
           </w:tcPr>
           <w:p>
             <w:pPr>
@@ -9481,7 +9562,7 @@
         </w:tc>
         <w:tc>
           <w:tcPr>
-            <w:tcW w:w="4450" w:type="dxa"/>
+            <w:tcW w:w="2868" w:type="dxa"/>
           </w:tcPr>
           <w:p>
             <w:pPr>
@@ -9490,7 +9571,7 @@
                 <w:sz w:val="20"/>
               </w:rPr>
             </w:pPr>
-            <w:bookmarkStart w:id="7" w:name="_Hlk159606250"/>
+            <w:bookmarkStart w:id="6" w:name="_Hlk159606250"/>
             <w:r>
               <w:rPr>
                 <w:rFonts w:ascii="Times New Roman" w:hAnsi="Times New Roman"/>
@@ -9498,12 +9579,12 @@
               </w:rPr>
               <w:t>Product Price Level and Retail Price Promotions: An Empirics-First Analysis of Promotional Effect and Implications for Theory and Practice</w:t>
             </w:r>
-            <w:bookmarkEnd w:id="7"/>
+            <w:bookmarkEnd w:id="6"/>
           </w:p>
         </w:tc>
         <w:tc>
           <w:tcPr>
-            <w:tcW w:w="2035" w:type="dxa"/>
+            <w:tcW w:w="1562" w:type="dxa"/>
           </w:tcPr>
           <w:p>
             <w:pPr>
@@ -9523,7 +9604,7 @@
         </w:tc>
         <w:tc>
           <w:tcPr>
-            <w:tcW w:w="2661" w:type="dxa"/>
+            <w:tcW w:w="2323" w:type="dxa"/>
           </w:tcPr>
           <w:p>
             <w:pPr>
@@ -9537,7 +9618,28 @@
                 <w:rFonts w:ascii="Times New Roman" w:hAnsi="Times New Roman"/>
                 <w:sz w:val="20"/>
               </w:rPr>
-              <w:t>Draft manuscript completed. To be sent to JM.</w:t>
+              <w:t xml:space="preserve">Draft manuscript completed. </w:t>
+            </w:r>
+          </w:p>
+        </w:tc>
+        <w:tc>
+          <w:tcPr>
+            <w:tcW w:w="1716" w:type="dxa"/>
+          </w:tcPr>
+          <w:p>
+            <w:pPr>
+              <w:jc w:val="center"/>
+              <w:rPr>
+                <w:rFonts w:ascii="Times New Roman" w:hAnsi="Times New Roman"/>
+                <w:sz w:val="20"/>
+              </w:rPr>
+            </w:pPr>
+            <w:r>
+              <w:rPr>
+                <w:rFonts w:ascii="Times New Roman" w:hAnsi="Times New Roman"/>
+                <w:sz w:val="20"/>
+              </w:rPr>
+              <w:t>No</w:t>
             </w:r>
           </w:p>
         </w:tc>
@@ -9545,7 +9647,7 @@
       <w:tr>
         <w:tc>
           <w:tcPr>
-            <w:tcW w:w="440" w:type="dxa"/>
+            <w:tcW w:w="436" w:type="dxa"/>
           </w:tcPr>
           <w:p>
             <w:pPr>
@@ -9565,7 +9667,7 @@
         </w:tc>
         <w:tc>
           <w:tcPr>
-            <w:tcW w:w="4450" w:type="dxa"/>
+            <w:tcW w:w="2868" w:type="dxa"/>
           </w:tcPr>
           <w:p>
             <w:pPr>
@@ -9574,7 +9676,7 @@
                 <w:sz w:val="20"/>
               </w:rPr>
             </w:pPr>
-            <w:bookmarkStart w:id="8" w:name="_Hlk159606262"/>
+            <w:bookmarkStart w:id="7" w:name="_Hlk159606262"/>
             <w:r>
               <w:rPr>
                 <w:rFonts w:ascii="Times New Roman" w:hAnsi="Times New Roman"/>
@@ -9597,12 +9699,12 @@
               </w:rPr>
               <w:t>: A Retrospective Outlook</w:t>
             </w:r>
-            <w:bookmarkEnd w:id="8"/>
+            <w:bookmarkEnd w:id="7"/>
           </w:p>
         </w:tc>
         <w:tc>
           <w:tcPr>
-            <w:tcW w:w="2035" w:type="dxa"/>
+            <w:tcW w:w="1562" w:type="dxa"/>
           </w:tcPr>
           <w:p>
             <w:pPr>
@@ -9631,7 +9733,7 @@
         </w:tc>
         <w:tc>
           <w:tcPr>
-            <w:tcW w:w="2661" w:type="dxa"/>
+            <w:tcW w:w="2323" w:type="dxa"/>
           </w:tcPr>
           <w:p>
             <w:pPr>
@@ -9645,37 +9747,14 @@
                 <w:rFonts w:ascii="Times New Roman" w:hAnsi="Times New Roman"/>
                 <w:sz w:val="20"/>
               </w:rPr>
-              <w:t xml:space="preserve">First draft written – to be updated / revised for possible publication in the </w:t>
-            </w:r>
-            <w:r>
-              <w:rPr>
-                <w:rFonts w:ascii="Times New Roman" w:hAnsi="Times New Roman"/>
-                <w:i/>
-                <w:sz w:val="20"/>
-              </w:rPr>
-              <w:t>Journal of Retailing</w:t>
+              <w:t xml:space="preserve">First draft written </w:t>
             </w:r>
             <w:r>
               <w:rPr>
                 <w:rFonts w:ascii="Times New Roman" w:hAnsi="Times New Roman"/>
                 <w:sz w:val="20"/>
               </w:rPr>
-              <w:t xml:space="preserve"> 100</w:t>
-            </w:r>
-            <w:r>
-              <w:rPr>
-                <w:rFonts w:ascii="Times New Roman" w:hAnsi="Times New Roman"/>
-                <w:sz w:val="20"/>
-                <w:vertAlign w:val="superscript"/>
-              </w:rPr>
-              <w:t>th</w:t>
-            </w:r>
-            <w:r>
-              <w:rPr>
-                <w:rFonts w:ascii="Times New Roman" w:hAnsi="Times New Roman"/>
-                <w:sz w:val="20"/>
-              </w:rPr>
-              <w:t xml:space="preserve"> anniversary issue in 2025.</w:t>
+              <w:t>– to be updated.</w:t>
             </w:r>
           </w:p>
           <w:p>
@@ -9687,11 +9766,32 @@
             </w:pPr>
           </w:p>
         </w:tc>
+        <w:tc>
+          <w:tcPr>
+            <w:tcW w:w="1716" w:type="dxa"/>
+          </w:tcPr>
+          <w:p>
+            <w:pPr>
+              <w:jc w:val="center"/>
+              <w:rPr>
+                <w:rFonts w:ascii="Times New Roman" w:hAnsi="Times New Roman"/>
+                <w:sz w:val="20"/>
+              </w:rPr>
+            </w:pPr>
+            <w:r>
+              <w:rPr>
+                <w:rFonts w:ascii="Times New Roman" w:hAnsi="Times New Roman"/>
+                <w:sz w:val="20"/>
+              </w:rPr>
+              <w:t>No</w:t>
+            </w:r>
+          </w:p>
+        </w:tc>
       </w:tr>
       <w:tr>
         <w:tc>
           <w:tcPr>
-            <w:tcW w:w="440" w:type="dxa"/>
+            <w:tcW w:w="436" w:type="dxa"/>
           </w:tcPr>
           <w:p>
             <w:pPr>
@@ -9709,7 +9809,7 @@
         </w:tc>
         <w:tc>
           <w:tcPr>
-            <w:tcW w:w="4450" w:type="dxa"/>
+            <w:tcW w:w="2868" w:type="dxa"/>
           </w:tcPr>
           <w:p>
             <w:pPr>
@@ -9717,7 +9817,7 @@
                 <w:sz w:val="20"/>
               </w:rPr>
             </w:pPr>
-            <w:bookmarkStart w:id="9" w:name="_Hlk159606318"/>
+            <w:bookmarkStart w:id="8" w:name="_Hlk159606318"/>
             <w:r>
               <w:rPr>
                 <w:rFonts w:ascii="Times New Roman" w:hAnsi="Times New Roman"/>
@@ -9725,12 +9825,12 @@
               </w:rPr>
               <w:t>The Many Faces of Private Labels: A Taxonomy of Private Label Strategies</w:t>
             </w:r>
-            <w:bookmarkEnd w:id="9"/>
+            <w:bookmarkEnd w:id="8"/>
           </w:p>
         </w:tc>
         <w:tc>
           <w:tcPr>
-            <w:tcW w:w="2035" w:type="dxa"/>
+            <w:tcW w:w="1562" w:type="dxa"/>
           </w:tcPr>
           <w:p>
             <w:pPr>
@@ -9742,13 +9842,19 @@
               <w:rPr>
                 <w:sz w:val="20"/>
               </w:rPr>
-              <w:t>None – looking for research funding and suitable coauthors</w:t>
+              <w:t>None – looking for research funding</w:t>
+            </w:r>
+            <w:r>
+              <w:rPr>
+                <w:sz w:val="20"/>
+              </w:rPr>
+              <w:t>.</w:t>
             </w:r>
           </w:p>
         </w:tc>
         <w:tc>
           <w:tcPr>
-            <w:tcW w:w="2661" w:type="dxa"/>
+            <w:tcW w:w="2323" w:type="dxa"/>
           </w:tcPr>
           <w:p>
             <w:pPr>
@@ -9764,11 +9870,30 @@
             </w:r>
           </w:p>
         </w:tc>
+        <w:tc>
+          <w:tcPr>
+            <w:tcW w:w="1716" w:type="dxa"/>
+          </w:tcPr>
+          <w:p>
+            <w:pPr>
+              <w:jc w:val="center"/>
+              <w:rPr>
+                <w:sz w:val="20"/>
+              </w:rPr>
+            </w:pPr>
+            <w:r>
+              <w:rPr>
+                <w:sz w:val="20"/>
+              </w:rPr>
+              <w:t>Yes</w:t>
+            </w:r>
+          </w:p>
+        </w:tc>
       </w:tr>
       <w:tr>
         <w:tc>
           <w:tcPr>
-            <w:tcW w:w="440" w:type="dxa"/>
+            <w:tcW w:w="436" w:type="dxa"/>
           </w:tcPr>
           <w:p>
             <w:pPr>
@@ -9786,7 +9911,7 @@
         </w:tc>
         <w:tc>
           <w:tcPr>
-            <w:tcW w:w="4450" w:type="dxa"/>
+            <w:tcW w:w="2868" w:type="dxa"/>
           </w:tcPr>
           <w:p>
             <w:pPr>
@@ -9794,7 +9919,7 @@
                 <w:sz w:val="20"/>
               </w:rPr>
             </w:pPr>
-            <w:bookmarkStart w:id="10" w:name="_Hlk159606338"/>
+            <w:bookmarkStart w:id="9" w:name="_Hlk159606338"/>
             <w:r>
               <w:rPr>
                 <w:rFonts w:ascii="Times New Roman" w:hAnsi="Times New Roman"/>
@@ -9802,12 +9927,12 @@
               </w:rPr>
               <w:t>Is there a Law of Numbers when it comes to Consumer Choice? An Experimental Analysis</w:t>
             </w:r>
-            <w:bookmarkEnd w:id="10"/>
+            <w:bookmarkEnd w:id="9"/>
           </w:p>
         </w:tc>
         <w:tc>
           <w:tcPr>
-            <w:tcW w:w="2035" w:type="dxa"/>
+            <w:tcW w:w="1562" w:type="dxa"/>
           </w:tcPr>
           <w:p>
             <w:pPr>
@@ -9817,15 +9942,16 @@
             </w:pPr>
             <w:r>
               <w:rPr>
+                <w:rFonts w:ascii="Times New Roman" w:hAnsi="Times New Roman"/>
                 <w:sz w:val="20"/>
               </w:rPr>
-              <w:t>None – looking for suitable coauthors</w:t>
+              <w:t>Single-authored</w:t>
             </w:r>
           </w:p>
         </w:tc>
         <w:tc>
           <w:tcPr>
-            <w:tcW w:w="2661" w:type="dxa"/>
+            <w:tcW w:w="2323" w:type="dxa"/>
           </w:tcPr>
           <w:p>
             <w:pPr>
@@ -9842,11 +9968,32 @@
             </w:r>
           </w:p>
         </w:tc>
+        <w:tc>
+          <w:tcPr>
+            <w:tcW w:w="1716" w:type="dxa"/>
+          </w:tcPr>
+          <w:p>
+            <w:pPr>
+              <w:jc w:val="center"/>
+              <w:rPr>
+                <w:rFonts w:ascii="Times New Roman" w:hAnsi="Times New Roman"/>
+                <w:sz w:val="20"/>
+              </w:rPr>
+            </w:pPr>
+            <w:r>
+              <w:rPr>
+                <w:rFonts w:ascii="Times New Roman" w:hAnsi="Times New Roman"/>
+                <w:sz w:val="20"/>
+              </w:rPr>
+              <w:t>Yes</w:t>
+            </w:r>
+          </w:p>
+        </w:tc>
       </w:tr>
       <w:tr>
         <w:tc>
           <w:tcPr>
-            <w:tcW w:w="440" w:type="dxa"/>
+            <w:tcW w:w="436" w:type="dxa"/>
           </w:tcPr>
           <w:p>
             <w:pPr>
@@ -9864,7 +10011,7 @@
         </w:tc>
         <w:tc>
           <w:tcPr>
-            <w:tcW w:w="4450" w:type="dxa"/>
+            <w:tcW w:w="2868" w:type="dxa"/>
           </w:tcPr>
           <w:p>
             <w:pPr>
@@ -9872,7 +10019,7 @@
                 <w:sz w:val="20"/>
               </w:rPr>
             </w:pPr>
-            <w:bookmarkStart w:id="11" w:name="_Hlk159606352"/>
+            <w:bookmarkStart w:id="10" w:name="_Hlk159606352"/>
             <w:r>
               <w:rPr>
                 <w:rFonts w:ascii="Times New Roman" w:hAnsi="Times New Roman"/>
@@ -9880,12 +10027,12 @@
               </w:rPr>
               <w:t>The Effect of Product Assortment on Brand Choice in Retailing: An Analysis of Store and Panel Data</w:t>
             </w:r>
-            <w:bookmarkEnd w:id="11"/>
+            <w:bookmarkEnd w:id="10"/>
           </w:p>
         </w:tc>
         <w:tc>
           <w:tcPr>
-            <w:tcW w:w="2035" w:type="dxa"/>
+            <w:tcW w:w="1562" w:type="dxa"/>
           </w:tcPr>
           <w:p>
             <w:pPr>
@@ -9904,7 +10051,7 @@
         </w:tc>
         <w:tc>
           <w:tcPr>
-            <w:tcW w:w="2661" w:type="dxa"/>
+            <w:tcW w:w="2323" w:type="dxa"/>
           </w:tcPr>
           <w:p>
             <w:pPr>
@@ -9921,11 +10068,32 @@
             </w:r>
           </w:p>
         </w:tc>
+        <w:tc>
+          <w:tcPr>
+            <w:tcW w:w="1716" w:type="dxa"/>
+          </w:tcPr>
+          <w:p>
+            <w:pPr>
+              <w:jc w:val="center"/>
+              <w:rPr>
+                <w:rFonts w:ascii="Times New Roman" w:hAnsi="Times New Roman"/>
+                <w:sz w:val="20"/>
+              </w:rPr>
+            </w:pPr>
+            <w:r>
+              <w:rPr>
+                <w:rFonts w:ascii="Times New Roman" w:hAnsi="Times New Roman"/>
+                <w:sz w:val="20"/>
+              </w:rPr>
+              <w:t>Yes</w:t>
+            </w:r>
+          </w:p>
+        </w:tc>
       </w:tr>
       <w:tr>
         <w:tc>
           <w:tcPr>
-            <w:tcW w:w="440" w:type="dxa"/>
+            <w:tcW w:w="436" w:type="dxa"/>
           </w:tcPr>
           <w:p>
             <w:pPr>
@@ -9943,7 +10111,7 @@
         </w:tc>
         <w:tc>
           <w:tcPr>
-            <w:tcW w:w="4450" w:type="dxa"/>
+            <w:tcW w:w="2868" w:type="dxa"/>
           </w:tcPr>
           <w:p>
             <w:pPr>
@@ -9951,7 +10119,7 @@
                 <w:sz w:val="20"/>
               </w:rPr>
             </w:pPr>
-            <w:bookmarkStart w:id="12" w:name="_Hlk159606375"/>
+            <w:bookmarkStart w:id="11" w:name="_Hlk159606375"/>
             <w:r>
               <w:rPr>
                 <w:rFonts w:ascii="Times New Roman" w:hAnsi="Times New Roman"/>
@@ -9959,7 +10127,7 @@
               </w:rPr>
               <w:t xml:space="preserve">Crowning the Queen or King of Citation in Marketing! </w:t>
             </w:r>
-            <w:bookmarkEnd w:id="12"/>
+            <w:bookmarkEnd w:id="11"/>
             <w:r>
               <w:rPr>
                 <w:rFonts w:ascii="Times New Roman" w:hAnsi="Times New Roman"/>
@@ -9971,23 +10139,8 @@
         </w:tc>
         <w:tc>
           <w:tcPr>
-            <w:tcW w:w="2035" w:type="dxa"/>
+            <w:tcW w:w="1562" w:type="dxa"/>
           </w:tcPr>
-          <w:p>
-            <w:pPr>
-              <w:rPr>
-                <w:rFonts w:ascii="Times New Roman" w:hAnsi="Times New Roman"/>
-                <w:sz w:val="20"/>
-              </w:rPr>
-            </w:pPr>
-            <w:r>
-              <w:rPr>
-                <w:rFonts w:ascii="Times New Roman" w:hAnsi="Times New Roman"/>
-                <w:sz w:val="20"/>
-              </w:rPr>
-              <w:t>None;</w:t>
-            </w:r>
-          </w:p>
           <w:p>
             <w:pPr>
               <w:rPr>
@@ -10005,7 +10158,7 @@
         </w:tc>
         <w:tc>
           <w:tcPr>
-            <w:tcW w:w="2661" w:type="dxa"/>
+            <w:tcW w:w="2323" w:type="dxa"/>
           </w:tcPr>
           <w:p>
             <w:pPr>
@@ -10022,11 +10175,32 @@
             </w:r>
           </w:p>
         </w:tc>
+        <w:tc>
+          <w:tcPr>
+            <w:tcW w:w="1716" w:type="dxa"/>
+          </w:tcPr>
+          <w:p>
+            <w:pPr>
+              <w:jc w:val="center"/>
+              <w:rPr>
+                <w:rFonts w:ascii="Times New Roman" w:hAnsi="Times New Roman"/>
+                <w:sz w:val="20"/>
+              </w:rPr>
+            </w:pPr>
+            <w:r>
+              <w:rPr>
+                <w:rFonts w:ascii="Times New Roman" w:hAnsi="Times New Roman"/>
+                <w:sz w:val="20"/>
+              </w:rPr>
+              <w:t>No</w:t>
+            </w:r>
+          </w:p>
+        </w:tc>
       </w:tr>
       <w:tr>
         <w:tc>
           <w:tcPr>
-            <w:tcW w:w="440" w:type="dxa"/>
+            <w:tcW w:w="436" w:type="dxa"/>
           </w:tcPr>
           <w:p>
             <w:pPr>
@@ -10044,7 +10218,7 @@
         </w:tc>
         <w:tc>
           <w:tcPr>
-            <w:tcW w:w="4450" w:type="dxa"/>
+            <w:tcW w:w="2868" w:type="dxa"/>
           </w:tcPr>
           <w:p>
             <w:pPr>
@@ -10052,7 +10226,7 @@
                 <w:sz w:val="20"/>
               </w:rPr>
             </w:pPr>
-            <w:bookmarkStart w:id="13" w:name="_Hlk159606396"/>
+            <w:bookmarkStart w:id="12" w:name="_Hlk159606396"/>
             <w:r>
               <w:rPr>
                 <w:rFonts w:ascii="Times New Roman" w:hAnsi="Times New Roman"/>
@@ -10060,12 +10234,12 @@
               </w:rPr>
               <w:t xml:space="preserve">A Review of Meta-Analysis in Marketing and  A Meta-analysis of the Impact of Digital Advertising </w:t>
             </w:r>
-            <w:bookmarkEnd w:id="13"/>
+            <w:bookmarkEnd w:id="12"/>
           </w:p>
         </w:tc>
         <w:tc>
           <w:tcPr>
-            <w:tcW w:w="2035" w:type="dxa"/>
+            <w:tcW w:w="1562" w:type="dxa"/>
           </w:tcPr>
           <w:p>
             <w:pPr>
@@ -10075,15 +10249,16 @@
             </w:pPr>
             <w:r>
               <w:rPr>
+                <w:rFonts w:ascii="Times New Roman" w:hAnsi="Times New Roman"/>
                 <w:sz w:val="20"/>
               </w:rPr>
-              <w:t>Possibly with Gerard Tellis and others</w:t>
+              <w:t>Single-authored</w:t>
             </w:r>
           </w:p>
         </w:tc>
         <w:tc>
           <w:tcPr>
-            <w:tcW w:w="2661" w:type="dxa"/>
+            <w:tcW w:w="2323" w:type="dxa"/>
           </w:tcPr>
           <w:p>
             <w:pPr>
@@ -10099,11 +10274,30 @@
             </w:r>
           </w:p>
         </w:tc>
+        <w:tc>
+          <w:tcPr>
+            <w:tcW w:w="1716" w:type="dxa"/>
+          </w:tcPr>
+          <w:p>
+            <w:pPr>
+              <w:jc w:val="center"/>
+              <w:rPr>
+                <w:sz w:val="20"/>
+              </w:rPr>
+            </w:pPr>
+            <w:r>
+              <w:rPr>
+                <w:sz w:val="20"/>
+              </w:rPr>
+              <w:t>Yes</w:t>
+            </w:r>
+          </w:p>
+        </w:tc>
       </w:tr>
       <w:tr>
         <w:tc>
           <w:tcPr>
-            <w:tcW w:w="440" w:type="dxa"/>
+            <w:tcW w:w="436" w:type="dxa"/>
           </w:tcPr>
           <w:p>
             <w:pPr>
@@ -10121,7 +10315,7 @@
         </w:tc>
         <w:tc>
           <w:tcPr>
-            <w:tcW w:w="4450" w:type="dxa"/>
+            <w:tcW w:w="2868" w:type="dxa"/>
           </w:tcPr>
           <w:p>
             <w:pPr>
@@ -10129,7 +10323,7 @@
                 <w:sz w:val="20"/>
               </w:rPr>
             </w:pPr>
-            <w:bookmarkStart w:id="14" w:name="_Hlk159606427"/>
+            <w:bookmarkStart w:id="13" w:name="_Hlk159606427"/>
             <w:r>
               <w:rPr>
                 <w:rFonts w:ascii="Times New Roman" w:hAnsi="Times New Roman"/>
@@ -10137,12 +10331,12 @@
               </w:rPr>
               <w:t>Inferring Attribute Dynamics from Brand Sales Data</w:t>
             </w:r>
-            <w:bookmarkEnd w:id="14"/>
+            <w:bookmarkEnd w:id="13"/>
           </w:p>
         </w:tc>
         <w:tc>
           <w:tcPr>
-            <w:tcW w:w="2035" w:type="dxa"/>
+            <w:tcW w:w="1562" w:type="dxa"/>
           </w:tcPr>
           <w:p>
             <w:pPr>
@@ -10155,20 +10349,13 @@
                 <w:rFonts w:ascii="Times New Roman" w:hAnsi="Times New Roman"/>
                 <w:sz w:val="20"/>
               </w:rPr>
-              <w:t>None;</w:t>
-            </w:r>
-            <w:r>
-              <w:rPr>
-                <w:rFonts w:ascii="Times New Roman" w:hAnsi="Times New Roman"/>
-                <w:sz w:val="20"/>
-              </w:rPr>
-              <w:t xml:space="preserve"> Can be co-authored</w:t>
+              <w:t>Single-authored</w:t>
             </w:r>
           </w:p>
         </w:tc>
         <w:tc>
           <w:tcPr>
-            <w:tcW w:w="2661" w:type="dxa"/>
+            <w:tcW w:w="2323" w:type="dxa"/>
           </w:tcPr>
           <w:p>
             <w:pPr>
@@ -10185,11 +10372,32 @@
             </w:r>
           </w:p>
         </w:tc>
+        <w:tc>
+          <w:tcPr>
+            <w:tcW w:w="1716" w:type="dxa"/>
+          </w:tcPr>
+          <w:p>
+            <w:pPr>
+              <w:jc w:val="center"/>
+              <w:rPr>
+                <w:rFonts w:ascii="Times New Roman" w:hAnsi="Times New Roman"/>
+                <w:sz w:val="20"/>
+              </w:rPr>
+            </w:pPr>
+            <w:r>
+              <w:rPr>
+                <w:rFonts w:ascii="Times New Roman" w:hAnsi="Times New Roman"/>
+                <w:sz w:val="20"/>
+              </w:rPr>
+              <w:t>Yes</w:t>
+            </w:r>
+          </w:p>
+        </w:tc>
       </w:tr>
       <w:tr>
         <w:tc>
           <w:tcPr>
-            <w:tcW w:w="440" w:type="dxa"/>
+            <w:tcW w:w="436" w:type="dxa"/>
           </w:tcPr>
           <w:p>
             <w:pPr>
@@ -10207,7 +10415,7 @@
         </w:tc>
         <w:tc>
           <w:tcPr>
-            <w:tcW w:w="4450" w:type="dxa"/>
+            <w:tcW w:w="2868" w:type="dxa"/>
           </w:tcPr>
           <w:p>
             <w:pPr>
@@ -10215,19 +10423,19 @@
                 <w:sz w:val="20"/>
               </w:rPr>
             </w:pPr>
-            <w:bookmarkStart w:id="15" w:name="_Hlk159606440"/>
+            <w:bookmarkStart w:id="14" w:name="_Hlk159606440"/>
             <w:r>
               <w:rPr>
                 <w:sz w:val="20"/>
               </w:rPr>
               <w:t>Positioning Store Brands against National Brands: Get Close or Keep a Distance?</w:t>
             </w:r>
-            <w:bookmarkEnd w:id="15"/>
+            <w:bookmarkEnd w:id="14"/>
           </w:p>
         </w:tc>
         <w:tc>
           <w:tcPr>
-            <w:tcW w:w="2035" w:type="dxa"/>
+            <w:tcW w:w="1562" w:type="dxa"/>
           </w:tcPr>
           <w:p>
             <w:pPr>
@@ -10237,15 +10445,16 @@
             </w:pPr>
             <w:r>
               <w:rPr>
+                <w:rFonts w:ascii="Times New Roman" w:hAnsi="Times New Roman"/>
                 <w:sz w:val="20"/>
               </w:rPr>
-              <w:t>None – looking for suitable coauthors</w:t>
+              <w:t>Single-authored</w:t>
             </w:r>
           </w:p>
         </w:tc>
         <w:tc>
           <w:tcPr>
-            <w:tcW w:w="2661" w:type="dxa"/>
+            <w:tcW w:w="2323" w:type="dxa"/>
           </w:tcPr>
           <w:p>
             <w:pPr>
@@ -10263,7 +10472,19 @@
               <w:rPr>
                 <w:sz w:val="20"/>
               </w:rPr>
-              <w:t xml:space="preserve">(2002) </w:t>
+              <w:t>(200</w:t>
+            </w:r>
+            <w:r>
+              <w:rPr>
+                <w:sz w:val="20"/>
+              </w:rPr>
+              <w:t>4</w:t>
+            </w:r>
+            <w:r>
+              <w:rPr>
+                <w:sz w:val="20"/>
+              </w:rPr>
+              <w:t xml:space="preserve">) </w:t>
             </w:r>
             <w:r>
               <w:rPr>
@@ -10271,13 +10492,38 @@
               </w:rPr>
               <w:t>working paper</w:t>
             </w:r>
+            <w:r>
+              <w:rPr>
+                <w:sz w:val="20"/>
+              </w:rPr>
+              <w:t xml:space="preserve"> – Publication # 21</w:t>
+            </w:r>
+          </w:p>
+        </w:tc>
+        <w:tc>
+          <w:tcPr>
+            <w:tcW w:w="1716" w:type="dxa"/>
+          </w:tcPr>
+          <w:p>
+            <w:pPr>
+              <w:jc w:val="center"/>
+              <w:rPr>
+                <w:sz w:val="20"/>
+              </w:rPr>
+            </w:pPr>
+            <w:r>
+              <w:rPr>
+                <w:sz w:val="20"/>
+              </w:rPr>
+              <w:t>Yes</w:t>
+            </w:r>
           </w:p>
         </w:tc>
       </w:tr>
       <w:tr>
         <w:tc>
           <w:tcPr>
-            <w:tcW w:w="440" w:type="dxa"/>
+            <w:tcW w:w="436" w:type="dxa"/>
           </w:tcPr>
           <w:p>
             <w:pPr>
@@ -10295,7 +10541,7 @@
         </w:tc>
         <w:tc>
           <w:tcPr>
-            <w:tcW w:w="4450" w:type="dxa"/>
+            <w:tcW w:w="2868" w:type="dxa"/>
           </w:tcPr>
           <w:p>
             <w:pPr>
@@ -10303,7 +10549,7 @@
                 <w:sz w:val="20"/>
               </w:rPr>
             </w:pPr>
-            <w:bookmarkStart w:id="16" w:name="_Hlk159606469"/>
+            <w:bookmarkStart w:id="15" w:name="_Hlk159606469"/>
             <w:r>
               <w:rPr>
                 <w:rFonts w:ascii="Times New Roman" w:hAnsi="Times New Roman"/>
@@ -10311,7 +10557,7 @@
               </w:rPr>
               <w:t>The Effect of Consumer Brand Equity on Firm Brand Profitability</w:t>
             </w:r>
-            <w:bookmarkEnd w:id="16"/>
+            <w:bookmarkEnd w:id="15"/>
             <w:r>
               <w:rPr>
                 <w:rFonts w:ascii="Times New Roman" w:hAnsi="Times New Roman"/>
@@ -10323,7 +10569,7 @@
         </w:tc>
         <w:tc>
           <w:tcPr>
-            <w:tcW w:w="2035" w:type="dxa"/>
+            <w:tcW w:w="1562" w:type="dxa"/>
           </w:tcPr>
           <w:p>
             <w:pPr>
@@ -10333,15 +10579,16 @@
             </w:pPr>
             <w:r>
               <w:rPr>
+                <w:rFonts w:ascii="Times New Roman" w:hAnsi="Times New Roman"/>
                 <w:sz w:val="20"/>
               </w:rPr>
-              <w:t>None – looking for suitable coauthors</w:t>
+              <w:t>Single-authored</w:t>
             </w:r>
           </w:p>
         </w:tc>
         <w:tc>
           <w:tcPr>
-            <w:tcW w:w="2661" w:type="dxa"/>
+            <w:tcW w:w="2323" w:type="dxa"/>
           </w:tcPr>
           <w:p>
             <w:pPr>
@@ -10367,6 +10614,31 @@
               </w:rPr>
               <w:t>working paper</w:t>
             </w:r>
+            <w:r>
+              <w:rPr>
+                <w:sz w:val="20"/>
+              </w:rPr>
+              <w:t xml:space="preserve"> - unpublished</w:t>
+            </w:r>
+          </w:p>
+        </w:tc>
+        <w:tc>
+          <w:tcPr>
+            <w:tcW w:w="1716" w:type="dxa"/>
+          </w:tcPr>
+          <w:p>
+            <w:pPr>
+              <w:jc w:val="center"/>
+              <w:rPr>
+                <w:sz w:val="20"/>
+              </w:rPr>
+            </w:pPr>
+            <w:r>
+              <w:rPr>
+                <w:sz w:val="20"/>
+              </w:rPr>
+              <w:t>Yes</w:t>
+            </w:r>
           </w:p>
         </w:tc>
       </w:tr>
@@ -10374,6 +10646,25 @@
     <w:p/>
     <w:p>
       <w:pPr>
+        <w:rPr>
+          <w:rFonts w:ascii="Times New Roman" w:hAnsi="Times New Roman"/>
+          <w:b/>
+          <w:sz w:val="22"/>
+          <w:szCs w:val="22"/>
+        </w:rPr>
+      </w:pPr>
+      <w:r>
+        <w:rPr>
+          <w:rFonts w:ascii="Times New Roman" w:hAnsi="Times New Roman"/>
+          <w:b/>
+          <w:sz w:val="22"/>
+          <w:szCs w:val="22"/>
+        </w:rPr>
+        <w:br w:type="page"/>
+      </w:r>
+    </w:p>
+    <w:p>
+      <w:pPr>
         <w:tabs>
           <w:tab w:val="left" w:pos="-720"/>
         </w:tabs>
@@ -10392,6 +10683,7 @@
           <w:sz w:val="22"/>
           <w:szCs w:val="22"/>
         </w:rPr>
+        <w:lastRenderedPageBreak/>
         <w:t xml:space="preserve">Recent </w:t>
       </w:r>
       <w:r>
@@ -10764,7 +11056,6 @@
           <w:sz w:val="22"/>
           <w:szCs w:val="22"/>
         </w:rPr>
-        <w:lastRenderedPageBreak/>
         <w:t>2020</w:t>
       </w:r>
       <w:r>
@@ -11739,6 +12030,7 @@
           <w:sz w:val="22"/>
           <w:szCs w:val="22"/>
         </w:rPr>
+        <w:lastRenderedPageBreak/>
         <w:t>1988 –</w:t>
       </w:r>
       <w:r>
@@ -12317,7 +12609,6 @@
           <w:sz w:val="22"/>
           <w:szCs w:val="22"/>
         </w:rPr>
-        <w:lastRenderedPageBreak/>
         <w:tab/>
       </w:r>
       <w:r>
@@ -13299,6 +13590,100 @@
           <w:tab w:val="left" w:pos="-720"/>
         </w:tabs>
         <w:suppressAutoHyphens/>
+        <w:spacing w:before="120"/>
+        <w:rPr>
+          <w:rFonts w:ascii="Times New Roman" w:hAnsi="Times New Roman"/>
+          <w:sz w:val="22"/>
+          <w:szCs w:val="22"/>
+        </w:rPr>
+      </w:pPr>
+      <w:r>
+        <w:rPr>
+          <w:rFonts w:ascii="Times New Roman" w:hAnsi="Times New Roman"/>
+          <w:sz w:val="22"/>
+          <w:szCs w:val="22"/>
+        </w:rPr>
+        <w:t>2019</w:t>
+      </w:r>
+      <w:r>
+        <w:rPr>
+          <w:rFonts w:ascii="Times New Roman" w:hAnsi="Times New Roman"/>
+          <w:sz w:val="22"/>
+          <w:szCs w:val="22"/>
+        </w:rPr>
+        <w:tab/>
+      </w:r>
+      <w:r>
+        <w:rPr>
+          <w:rFonts w:ascii="Times New Roman" w:hAnsi="Times New Roman"/>
+          <w:sz w:val="22"/>
+          <w:szCs w:val="22"/>
+        </w:rPr>
+        <w:tab/>
+        <w:t>Essentials of Marketing Research</w:t>
+      </w:r>
+    </w:p>
+    <w:p>
+      <w:pPr>
+        <w:tabs>
+          <w:tab w:val="left" w:pos="-720"/>
+        </w:tabs>
+        <w:suppressAutoHyphens/>
+        <w:spacing w:before="120"/>
+        <w:rPr>
+          <w:rFonts w:ascii="Times New Roman" w:hAnsi="Times New Roman"/>
+          <w:sz w:val="22"/>
+          <w:szCs w:val="22"/>
+        </w:rPr>
+      </w:pPr>
+      <w:r>
+        <w:rPr>
+          <w:rFonts w:ascii="Times New Roman" w:hAnsi="Times New Roman"/>
+          <w:sz w:val="22"/>
+          <w:szCs w:val="22"/>
+        </w:rPr>
+        <w:t>2018</w:t>
+      </w:r>
+      <w:r>
+        <w:rPr>
+          <w:rFonts w:ascii="Times New Roman" w:hAnsi="Times New Roman"/>
+          <w:sz w:val="22"/>
+          <w:szCs w:val="22"/>
+        </w:rPr>
+        <w:tab/>
+      </w:r>
+      <w:r>
+        <w:rPr>
+          <w:rFonts w:ascii="Times New Roman" w:hAnsi="Times New Roman"/>
+          <w:sz w:val="22"/>
+          <w:szCs w:val="22"/>
+        </w:rPr>
+        <w:tab/>
+        <w:t>Transforming Market Data into Actionable Customer Insights</w:t>
+      </w:r>
+    </w:p>
+    <w:p>
+      <w:pPr>
+        <w:tabs>
+          <w:tab w:val="left" w:pos="-720"/>
+        </w:tabs>
+        <w:suppressAutoHyphens/>
+        <w:spacing w:before="120"/>
+        <w:rPr>
+          <w:rFonts w:ascii="Times New Roman" w:hAnsi="Times New Roman"/>
+          <w:sz w:val="22"/>
+          <w:szCs w:val="22"/>
+        </w:rPr>
+      </w:pPr>
+      <w:bookmarkStart w:id="16" w:name="_GoBack"/>
+      <w:bookmarkEnd w:id="16"/>
+    </w:p>
+    <w:p>
+      <w:pPr>
+        <w:tabs>
+          <w:tab w:val="left" w:pos="-720"/>
+        </w:tabs>
+        <w:suppressAutoHyphens/>
         <w:rPr>
           <w:rFonts w:ascii="Times New Roman" w:hAnsi="Times New Roman"/>
           <w:sz w:val="22"/>
@@ -13943,7 +14328,6 @@
           <w:sz w:val="22"/>
           <w:szCs w:val="22"/>
         </w:rPr>
-        <w:lastRenderedPageBreak/>
         <w:t>2009 – 2014</w:t>
       </w:r>
       <w:r>
@@ -15065,6 +15449,7 @@
           <w:sz w:val="22"/>
           <w:szCs w:val="22"/>
         </w:rPr>
+        <w:lastRenderedPageBreak/>
         <w:t>2012 – 14</w:t>
       </w:r>
       <w:r>
@@ -15627,7 +16012,6 @@
           <w:sz w:val="22"/>
           <w:szCs w:val="22"/>
         </w:rPr>
-        <w:lastRenderedPageBreak/>
         <w:t>Service</w:t>
       </w:r>
       <w:r>
@@ -16589,6 +16973,7 @@
           <w:sz w:val="22"/>
           <w:szCs w:val="22"/>
         </w:rPr>
+        <w:lastRenderedPageBreak/>
         <w:t>2001</w:t>
       </w:r>
       <w:r>
@@ -16934,8 +17319,6 @@
         </w:rPr>
         <w:t xml:space="preserve">Anheuser Busch </w:t>
       </w:r>
-      <w:bookmarkStart w:id="23" w:name="_GoBack"/>
-      <w:bookmarkEnd w:id="23"/>
     </w:p>
     <w:p>
       <w:pPr>
@@ -17153,7 +17536,15 @@
           <w:sz w:val="16"/>
           <w:szCs w:val="16"/>
         </w:rPr>
-        <w:t>2/24</w:t>
+        <w:t>5</w:t>
+      </w:r>
+      <w:r>
+        <w:rPr>
+          <w:b w:val="0"/>
+          <w:sz w:val="16"/>
+          <w:szCs w:val="16"/>
+        </w:rPr>
+        <w:t>/24</w:t>
       </w:r>
     </w:p>
     <w:sectPr>
@@ -21058,7 +21449,7 @@
 </file>
 
 <file path=customXml/itemProps1.xml><?xml version="1.0" encoding="utf-8"?>
-<ds:datastoreItem xmlns:ds="http://schemas.openxmlformats.org/officeDocument/2006/customXml" ds:itemID="{4265116C-E713-4206-925D-5839D7095D26}">
+<ds:datastoreItem xmlns:ds="http://schemas.openxmlformats.org/officeDocument/2006/customXml" ds:itemID="{0EA28CCE-D6B5-4461-B801-1CDC81834732}">
   <ds:schemaRefs>
     <ds:schemaRef ds:uri="http://schemas.openxmlformats.org/officeDocument/2006/bibliography"/>
   </ds:schemaRefs>

</xml_diff>